<commit_message>
Simplified interfaces, implemented working/tested sales tax.
</commit_message>
<xml_diff>
--- a/doc/SalesTax Coding Exercise-.NET and Java.docx
+++ b/doc/SalesTax Coding Exercise-.NET and Java.docx
@@ -1,21 +1,26 @@
 
 <file path=word/document.xml><?xml version="1.0" encoding="utf-8"?>
-<w:document xmlns:wpc="http://schemas.microsoft.com/office/word/2010/wordprocessingCanvas" xmlns:cx="http://schemas.microsoft.com/office/drawing/2014/chartex" xmlns:cx1="http://schemas.microsoft.com/office/drawing/2015/9/8/chartex" xmlns:mc="http://schemas.openxmlformats.org/markup-compatibility/2006" xmlns:o="urn:schemas-microsoft-com:office:office" xmlns:r="http://schemas.openxmlformats.org/officeDocument/2006/relationships" xmlns:m="http://schemas.openxmlformats.org/officeDocument/2006/math" xmlns:v="urn:schemas-microsoft-com:vml" xmlns:wp14="http://schemas.microsoft.com/office/word/2010/wordprocessingDrawing" xmlns:wp="http://schemas.openxmlformats.org/drawingml/2006/wordprocessingDrawing" xmlns:w10="urn:schemas-microsoft-com:office:word" xmlns:w="http://schemas.openxmlformats.org/wordprocessingml/2006/main" xmlns:w14="http://schemas.microsoft.com/office/word/2010/wordml" xmlns:w15="http://schemas.microsoft.com/office/word/2012/wordml" xmlns:w16se="http://schemas.microsoft.com/office/word/2015/wordml/symex" xmlns:wpg="http://schemas.microsoft.com/office/word/2010/wordprocessingGroup" xmlns:wpi="http://schemas.microsoft.com/office/word/2010/wordprocessingInk" xmlns:wne="http://schemas.microsoft.com/office/word/2006/wordml" xmlns:wps="http://schemas.microsoft.com/office/word/2010/wordprocessingShape" mc:Ignorable="w14 w15 w16se wp14">
+<w:document xmlns:o="urn:schemas-microsoft-com:office:office" xmlns:r="http://schemas.openxmlformats.org/officeDocument/2006/relationships" xmlns:v="urn:schemas-microsoft-com:vml" xmlns:w="http://schemas.openxmlformats.org/wordprocessingml/2006/main" xmlns:w10="urn:schemas-microsoft-com:office:word" xmlns:wp="http://schemas.openxmlformats.org/drawingml/2006/wordprocessingDrawing" xmlns:wps="http://schemas.microsoft.com/office/word/2010/wordprocessingShape" xmlns:wpg="http://schemas.microsoft.com/office/word/2010/wordprocessingGroup" xmlns:mc="http://schemas.openxmlformats.org/markup-compatibility/2006" xmlns:wp14="http://schemas.microsoft.com/office/word/2010/wordprocessingDrawing" xmlns:w14="http://schemas.microsoft.com/office/word/2010/wordml" mc:Ignorable="w14 wp14">
   <w:body>
     <w:p>
       <w:pPr>
         <w:pStyle w:val="Default"/>
-      </w:pPr>
-    </w:p>
-    <w:p>
-      <w:pPr>
-        <w:pStyle w:val="Default"/>
-        <w:rPr>
-          <w:sz w:val="22"/>
-          <w:szCs w:val="22"/>
-        </w:rPr>
-      </w:pPr>
-      <w:r>
+        <w:rPr/>
+      </w:pPr>
+      <w:r>
+        <w:rPr/>
+      </w:r>
+    </w:p>
+    <w:p>
+      <w:pPr>
+        <w:pStyle w:val="Default"/>
+        <w:rPr>
+          <w:sz w:val="22"/>
+          <w:szCs w:val="22"/>
+        </w:rPr>
+      </w:pPr>
+      <w:r>
+        <w:rPr/>
         <w:t xml:space="preserve"> </w:t>
       </w:r>
       <w:r>
@@ -42,6 +47,11 @@
           <w:color w:val="auto"/>
         </w:rPr>
       </w:pPr>
+      <w:r>
+        <w:rPr>
+          <w:color w:val="auto"/>
+        </w:rPr>
+      </w:r>
     </w:p>
     <w:p>
       <w:pPr>
@@ -78,70 +88,48 @@
           <w:szCs w:val="23"/>
         </w:rPr>
       </w:pPr>
-    </w:p>
-    <w:p>
-      <w:pPr>
-        <w:pStyle w:val="Default"/>
-        <w:rPr>
-          <w:color w:val="auto"/>
-          <w:sz w:val="23"/>
-          <w:szCs w:val="23"/>
-        </w:rPr>
-      </w:pPr>
-      <w:r>
-        <w:rPr>
-          <w:color w:val="auto"/>
-          <w:sz w:val="23"/>
-          <w:szCs w:val="23"/>
-        </w:rPr>
-        <w:t>What makes o</w:t>
-      </w:r>
-      <w:r>
-        <w:rPr>
-          <w:color w:val="auto"/>
-          <w:sz w:val="23"/>
-          <w:szCs w:val="23"/>
-        </w:rPr>
-        <w:t xml:space="preserve">ur team unique and great at </w:t>
-      </w:r>
-      <w:proofErr w:type="spellStart"/>
-      <w:r>
-        <w:rPr>
-          <w:color w:val="auto"/>
-          <w:sz w:val="23"/>
-          <w:szCs w:val="23"/>
-        </w:rPr>
-        <w:t>TEKs</w:t>
-      </w:r>
-      <w:bookmarkStart w:id="0" w:name="_GoBack"/>
-      <w:bookmarkEnd w:id="0"/>
-      <w:r>
-        <w:rPr>
-          <w:color w:val="auto"/>
-          <w:sz w:val="23"/>
-          <w:szCs w:val="23"/>
-        </w:rPr>
-        <w:t>ystems</w:t>
-      </w:r>
-      <w:proofErr w:type="spellEnd"/>
-      <w:r>
-        <w:rPr>
-          <w:color w:val="auto"/>
-          <w:sz w:val="23"/>
-          <w:szCs w:val="23"/>
-        </w:rPr>
-        <w:t xml:space="preserve"> is our focus on code quality. We pride ourselves in having a great team with strong engineering practices skills. This focus on strong development and engineering practices skills is why customers choose us as their partner. They don’t want us to just develop some code for them, they want us to build an enterprise quality solution that will support the growth of their business. We believe that you must start with a great foundation that is based on strong engineering practices, code quality and object-oriented design.</w:t>
-      </w:r>
-    </w:p>
-    <w:p>
-      <w:pPr>
-        <w:pStyle w:val="Default"/>
-        <w:rPr>
-          <w:color w:val="auto"/>
-          <w:sz w:val="23"/>
-          <w:szCs w:val="23"/>
-        </w:rPr>
-      </w:pPr>
+      <w:r>
+        <w:rPr>
+          <w:color w:val="auto"/>
+          <w:sz w:val="23"/>
+          <w:szCs w:val="23"/>
+        </w:rPr>
+      </w:r>
+    </w:p>
+    <w:p>
+      <w:pPr>
+        <w:pStyle w:val="Default"/>
+        <w:rPr>
+          <w:color w:val="auto"/>
+          <w:sz w:val="23"/>
+          <w:szCs w:val="23"/>
+        </w:rPr>
+      </w:pPr>
+      <w:r>
+        <w:rPr>
+          <w:color w:val="auto"/>
+          <w:sz w:val="23"/>
+          <w:szCs w:val="23"/>
+        </w:rPr>
+        <w:t>What makes our team unique and great at TEKsystems is our focus on code quality. We pride ourselves in having a great team with strong engineering practices skills. This focus on strong development and engineering practices skills is why customers choose us as their partner. They don’t want us to just develop some code for them, they want us to build an enterprise quality solution that will support the growth of their business. We believe that you must start with a great foundation that is based on strong engineering practices, code quality and object-oriented design.</w:t>
+      </w:r>
+    </w:p>
+    <w:p>
+      <w:pPr>
+        <w:pStyle w:val="Default"/>
+        <w:rPr>
+          <w:color w:val="auto"/>
+          <w:sz w:val="23"/>
+          <w:szCs w:val="23"/>
+        </w:rPr>
+      </w:pPr>
+      <w:r>
+        <w:rPr>
+          <w:color w:val="auto"/>
+          <w:sz w:val="23"/>
+          <w:szCs w:val="23"/>
+        </w:rPr>
+      </w:r>
     </w:p>
     <w:p>
       <w:pPr>
@@ -170,6 +158,13 @@
           <w:szCs w:val="23"/>
         </w:rPr>
       </w:pPr>
+      <w:r>
+        <w:rPr>
+          <w:color w:val="auto"/>
+          <w:sz w:val="23"/>
+          <w:szCs w:val="23"/>
+        </w:rPr>
+      </w:r>
     </w:p>
     <w:p>
       <w:pPr>
@@ -198,6 +193,13 @@
           <w:szCs w:val="23"/>
         </w:rPr>
       </w:pPr>
+      <w:r>
+        <w:rPr>
+          <w:color w:val="auto"/>
+          <w:sz w:val="23"/>
+          <w:szCs w:val="23"/>
+        </w:rPr>
+      </w:r>
     </w:p>
     <w:p>
       <w:pPr>
@@ -242,11 +244,18 @@
           <w:color w:val="auto"/>
         </w:rPr>
       </w:pPr>
-    </w:p>
-    <w:p>
-      <w:pPr>
-        <w:pStyle w:val="Default"/>
-        <w:pageBreakBefore/>
+      <w:r>
+        <w:rPr>
+          <w:color w:val="auto"/>
+        </w:rPr>
+      </w:r>
+      <w:r>
+        <w:br w:type="page"/>
+      </w:r>
+    </w:p>
+    <w:p>
+      <w:pPr>
+        <w:pStyle w:val="Default"/>
         <w:rPr>
           <w:color w:val="auto"/>
           <w:sz w:val="36"/>
@@ -261,7 +270,6 @@
           <w:sz w:val="36"/>
           <w:szCs w:val="36"/>
         </w:rPr>
-        <w:lastRenderedPageBreak/>
         <w:t xml:space="preserve">Evaluation Guidelines </w:t>
       </w:r>
     </w:p>
@@ -277,7 +285,7 @@
       </w:pPr>
       <w:r>
         <w:rPr>
-          <w:rFonts w:ascii="Arial" w:hAnsi="Arial" w:cs="Arial"/>
+          <w:rFonts w:cs="Arial" w:ascii="Arial" w:hAnsi="Arial"/>
           <w:color w:val="auto"/>
           <w:sz w:val="32"/>
           <w:szCs w:val="32"/>
@@ -324,7 +332,7 @@
     <w:p>
       <w:pPr>
         <w:pStyle w:val="Default"/>
-        <w:spacing w:after="21"/>
+        <w:spacing w:before="0" w:after="21"/>
         <w:rPr>
           <w:color w:val="auto"/>
           <w:sz w:val="22"/>
@@ -361,7 +369,7 @@
     <w:p>
       <w:pPr>
         <w:pStyle w:val="Default"/>
-        <w:spacing w:after="21"/>
+        <w:spacing w:before="0" w:after="21"/>
         <w:rPr>
           <w:color w:val="auto"/>
           <w:sz w:val="22"/>
@@ -388,7 +396,7 @@
     <w:p>
       <w:pPr>
         <w:pStyle w:val="Default"/>
-        <w:spacing w:after="21"/>
+        <w:spacing w:before="0" w:after="21"/>
         <w:rPr>
           <w:color w:val="auto"/>
           <w:sz w:val="22"/>
@@ -465,6 +473,13 @@
           <w:szCs w:val="22"/>
         </w:rPr>
       </w:pPr>
+      <w:r>
+        <w:rPr>
+          <w:color w:val="auto"/>
+          <w:sz w:val="22"/>
+          <w:szCs w:val="22"/>
+        </w:rPr>
+      </w:r>
     </w:p>
     <w:p>
       <w:pPr>
@@ -478,7 +493,7 @@
       </w:pPr>
       <w:r>
         <w:rPr>
-          <w:rFonts w:ascii="Arial" w:hAnsi="Arial" w:cs="Arial"/>
+          <w:rFonts w:cs="Arial" w:ascii="Arial" w:hAnsi="Arial"/>
           <w:color w:val="auto"/>
           <w:sz w:val="32"/>
           <w:szCs w:val="32"/>
@@ -563,21 +578,31 @@
         <w:pStyle w:val="Default"/>
         <w:rPr>
           <w:b/>
+          <w:b/>
           <w:bCs/>
           <w:color w:val="auto"/>
           <w:sz w:val="28"/>
           <w:szCs w:val="28"/>
         </w:rPr>
       </w:pPr>
-    </w:p>
-    <w:p>
-      <w:pPr>
-        <w:pStyle w:val="Default"/>
-        <w:rPr>
+      <w:r>
+        <w:rPr>
+          <w:b/>
+          <w:bCs/>
           <w:color w:val="auto"/>
           <w:sz w:val="28"/>
           <w:szCs w:val="28"/>
         </w:rPr>
+      </w:r>
+    </w:p>
+    <w:p>
+      <w:pPr>
+        <w:pStyle w:val="Default"/>
+        <w:rPr>
+          <w:color w:val="auto"/>
+          <w:sz w:val="28"/>
+          <w:szCs w:val="28"/>
+        </w:rPr>
       </w:pPr>
       <w:r>
         <w:rPr>
@@ -605,70 +630,59 @@
           <w:sz w:val="22"/>
           <w:szCs w:val="22"/>
         </w:rPr>
-        <w:t xml:space="preserve"> The code must be written using Visual Studio. Visual Studio </w:t>
-      </w:r>
-      <w:r>
-        <w:rPr>
-          <w:color w:val="auto"/>
-          <w:sz w:val="22"/>
-          <w:szCs w:val="22"/>
-        </w:rPr>
-        <w:t>Community</w:t>
-      </w:r>
-      <w:r>
-        <w:rPr>
-          <w:color w:val="auto"/>
-          <w:sz w:val="22"/>
-          <w:szCs w:val="22"/>
-        </w:rPr>
-        <w:t xml:space="preserve"> is available free on the Internet. </w:t>
-      </w:r>
-    </w:p>
-    <w:p>
-      <w:pPr>
-        <w:pStyle w:val="Default"/>
-        <w:rPr>
-          <w:color w:val="auto"/>
-          <w:sz w:val="22"/>
-          <w:szCs w:val="22"/>
-        </w:rPr>
-      </w:pPr>
-      <w:r>
-        <w:rPr>
-          <w:color w:val="auto"/>
-          <w:sz w:val="22"/>
-          <w:szCs w:val="22"/>
-        </w:rPr>
-        <w:t> Once the code is written send me the source code only and not the executable or libraries (. Exe or .</w:t>
-      </w:r>
-      <w:proofErr w:type="spellStart"/>
-      <w:r>
-        <w:rPr>
-          <w:color w:val="auto"/>
-          <w:sz w:val="22"/>
-          <w:szCs w:val="22"/>
-        </w:rPr>
-        <w:t>dll</w:t>
-      </w:r>
-      <w:proofErr w:type="spellEnd"/>
-      <w:r>
-        <w:rPr>
-          <w:color w:val="auto"/>
-          <w:sz w:val="22"/>
-          <w:szCs w:val="22"/>
-        </w:rPr>
-        <w:t xml:space="preserve">). </w:t>
-      </w:r>
-    </w:p>
-    <w:p>
-      <w:pPr>
-        <w:pStyle w:val="Default"/>
-        <w:rPr>
-          <w:color w:val="auto"/>
-          <w:sz w:val="22"/>
-          <w:szCs w:val="22"/>
-        </w:rPr>
-      </w:pPr>
+        <w:t xml:space="preserve"> </w:t>
+      </w:r>
+      <w:r>
+        <w:rPr>
+          <w:color w:val="auto"/>
+          <w:sz w:val="22"/>
+          <w:szCs w:val="22"/>
+        </w:rPr>
+        <w:t xml:space="preserve">The code must be written using Visual Studio. Visual Studio Community is available free on the Internet. </w:t>
+      </w:r>
+    </w:p>
+    <w:p>
+      <w:pPr>
+        <w:pStyle w:val="Default"/>
+        <w:rPr>
+          <w:color w:val="auto"/>
+          <w:sz w:val="22"/>
+          <w:szCs w:val="22"/>
+        </w:rPr>
+      </w:pPr>
+      <w:r>
+        <w:rPr>
+          <w:color w:val="auto"/>
+          <w:sz w:val="22"/>
+          <w:szCs w:val="22"/>
+        </w:rPr>
+        <w:t xml:space="preserve"> </w:t>
+      </w:r>
+      <w:r>
+        <w:rPr>
+          <w:color w:val="auto"/>
+          <w:sz w:val="22"/>
+          <w:szCs w:val="22"/>
+        </w:rPr>
+        <w:t xml:space="preserve">Once the code is written send me the source code only and not the executable or libraries (. Exe or .dll). </w:t>
+      </w:r>
+    </w:p>
+    <w:p>
+      <w:pPr>
+        <w:pStyle w:val="Default"/>
+        <w:rPr>
+          <w:color w:val="auto"/>
+          <w:sz w:val="22"/>
+          <w:szCs w:val="22"/>
+        </w:rPr>
+      </w:pPr>
+      <w:r>
+        <w:rPr>
+          <w:color w:val="auto"/>
+          <w:sz w:val="22"/>
+          <w:szCs w:val="22"/>
+        </w:rPr>
+      </w:r>
     </w:p>
     <w:p>
       <w:pPr>
@@ -705,71 +719,49 @@
           <w:sz w:val="22"/>
           <w:szCs w:val="22"/>
         </w:rPr>
-        <w:t> The code must be written using</w:t>
-      </w:r>
-      <w:r>
-        <w:rPr>
-          <w:color w:val="auto"/>
-          <w:sz w:val="22"/>
-          <w:szCs w:val="22"/>
-        </w:rPr>
-        <w:t xml:space="preserve"> an IDE like</w:t>
-      </w:r>
-      <w:r>
-        <w:rPr>
-          <w:color w:val="auto"/>
-          <w:sz w:val="22"/>
-          <w:szCs w:val="22"/>
-        </w:rPr>
-        <w:t xml:space="preserve"> Eclipse</w:t>
-      </w:r>
-      <w:r>
-        <w:rPr>
-          <w:color w:val="auto"/>
-          <w:sz w:val="22"/>
-          <w:szCs w:val="22"/>
-        </w:rPr>
-        <w:t xml:space="preserve"> or Intellij</w:t>
-      </w:r>
-      <w:r>
-        <w:rPr>
-          <w:color w:val="auto"/>
-          <w:sz w:val="22"/>
-          <w:szCs w:val="22"/>
-        </w:rPr>
-        <w:t>, two</w:t>
-      </w:r>
-      <w:r>
-        <w:rPr>
-          <w:color w:val="auto"/>
-          <w:sz w:val="22"/>
-          <w:szCs w:val="22"/>
-        </w:rPr>
-        <w:t xml:space="preserve"> free IDE available on the internet. </w:t>
-      </w:r>
-    </w:p>
-    <w:p>
-      <w:pPr>
-        <w:pStyle w:val="Default"/>
-        <w:rPr>
-          <w:color w:val="auto"/>
-          <w:sz w:val="22"/>
-          <w:szCs w:val="22"/>
-        </w:rPr>
-      </w:pPr>
-      <w:r>
-        <w:rPr>
-          <w:color w:val="auto"/>
-          <w:sz w:val="22"/>
-          <w:szCs w:val="22"/>
-        </w:rPr>
-        <w:t xml:space="preserve"> Once the code is written, the source code must be submitted without its byte code; please remove any files archiving byte code (jar, war, "*.class” and the bin/target directory). </w:t>
-      </w:r>
-    </w:p>
-    <w:p>
-      <w:pPr>
-        <w:pStyle w:val="Default"/>
-        <w:pageBreakBefore/>
+        <w:t xml:space="preserve"> </w:t>
+      </w:r>
+      <w:r>
+        <w:rPr>
+          <w:color w:val="auto"/>
+          <w:sz w:val="22"/>
+          <w:szCs w:val="22"/>
+        </w:rPr>
+        <w:t xml:space="preserve">The code must be written using an IDE like Eclipse or Intellij, two free IDE available on the internet. </w:t>
+      </w:r>
+    </w:p>
+    <w:p>
+      <w:pPr>
+        <w:pStyle w:val="Default"/>
+        <w:rPr>
+          <w:color w:val="auto"/>
+          <w:sz w:val="22"/>
+          <w:szCs w:val="22"/>
+        </w:rPr>
+      </w:pPr>
+      <w:r>
+        <w:rPr>
+          <w:color w:val="auto"/>
+          <w:sz w:val="22"/>
+          <w:szCs w:val="22"/>
+        </w:rPr>
+        <w:t xml:space="preserve"> </w:t>
+      </w:r>
+      <w:r>
+        <w:rPr>
+          <w:color w:val="auto"/>
+          <w:sz w:val="22"/>
+          <w:szCs w:val="22"/>
+        </w:rPr>
+        <w:t xml:space="preserve">Once the code is written, the source code must be submitted without its byte code; please remove any files archiving byte code (jar, war, "*.class” and the bin/target directory). </w:t>
+      </w:r>
+      <w:r>
+        <w:br w:type="page"/>
+      </w:r>
+    </w:p>
+    <w:p>
+      <w:pPr>
+        <w:pStyle w:val="Default"/>
         <w:rPr>
           <w:color w:val="auto"/>
           <w:sz w:val="28"/>
@@ -784,7 +776,6 @@
           <w:sz w:val="28"/>
           <w:szCs w:val="28"/>
         </w:rPr>
-        <w:lastRenderedPageBreak/>
         <w:t xml:space="preserve">Problem: Sales Taxes </w:t>
       </w:r>
     </w:p>
@@ -821,23 +812,7 @@
           <w:sz w:val="23"/>
           <w:szCs w:val="23"/>
         </w:rPr>
-        <w:t xml:space="preserve">When I purchase </w:t>
-      </w:r>
-      <w:r>
-        <w:rPr>
-          <w:color w:val="auto"/>
-          <w:sz w:val="23"/>
-          <w:szCs w:val="23"/>
-        </w:rPr>
-        <w:t>items,</w:t>
-      </w:r>
-      <w:r>
-        <w:rPr>
-          <w:color w:val="auto"/>
-          <w:sz w:val="23"/>
-          <w:szCs w:val="23"/>
-        </w:rPr>
-        <w:t xml:space="preserve"> I receive a receipt which lists the name of all the items and their price (including tax), finishing with the total cost of the items, and the total amounts of sales taxes paid. The rounding rules for sales tax are that for a tax rate of n%, a shelf price of p contains (np/100 rounded up to the nearest 0.05) amount of sales tax. </w:t>
+        <w:t xml:space="preserve">When I purchase items, I receive a receipt which lists the name of all the items and their price (including tax), finishing with the total cost of the items, and the total amounts of sales taxes paid. The rounding rules for sales tax are that for a tax rate of n%, a shelf price of p contains (np/100 rounded up to the nearest 0.05) amount of sales tax. </w:t>
       </w:r>
     </w:p>
     <w:p>
@@ -862,6 +837,7 @@
       <w:pPr>
         <w:pStyle w:val="Default"/>
         <w:rPr>
+          <w:b/>
           <w:b/>
           <w:bCs/>
           <w:color w:val="auto"/>
@@ -869,6 +845,15 @@
           <w:szCs w:val="28"/>
         </w:rPr>
       </w:pPr>
+      <w:r>
+        <w:rPr>
+          <w:b/>
+          <w:bCs/>
+          <w:color w:val="auto"/>
+          <w:sz w:val="28"/>
+          <w:szCs w:val="28"/>
+        </w:rPr>
+      </w:r>
     </w:p>
     <w:p>
       <w:pPr>
@@ -1179,21 +1164,7 @@
           <w:sz w:val="23"/>
           <w:szCs w:val="23"/>
         </w:rPr>
-        <w:t xml:space="preserve">1 </w:t>
-      </w:r>
-      <w:r>
-        <w:rPr>
-          <w:sz w:val="23"/>
-          <w:szCs w:val="23"/>
-        </w:rPr>
-        <w:t>book:</w:t>
-      </w:r>
-      <w:r>
-        <w:rPr>
-          <w:sz w:val="23"/>
-          <w:szCs w:val="23"/>
-        </w:rPr>
-        <w:t xml:space="preserve"> 12.49 </w:t>
+        <w:t xml:space="preserve">1 book: 12.49 </w:t>
       </w:r>
     </w:p>
     <w:p>
@@ -1336,6 +1307,7 @@
     </w:p>
     <w:p>
       <w:pPr>
+        <w:pStyle w:val="Normal"/>
         <w:rPr>
           <w:sz w:val="23"/>
           <w:szCs w:val="23"/>
@@ -1356,6 +1328,7 @@
           <w:ilvl w:val="0"/>
           <w:numId w:val="1"/>
         </w:numPr>
+        <w:rPr/>
       </w:pPr>
       <w:r>
         <w:rPr>
@@ -1372,6 +1345,7 @@
           <w:ilvl w:val="0"/>
           <w:numId w:val="1"/>
         </w:numPr>
+        <w:rPr/>
       </w:pPr>
       <w:r>
         <w:rPr>
@@ -1388,6 +1362,7 @@
           <w:ilvl w:val="0"/>
           <w:numId w:val="1"/>
         </w:numPr>
+        <w:rPr/>
       </w:pPr>
       <w:r>
         <w:rPr>
@@ -1404,6 +1379,7 @@
           <w:ilvl w:val="0"/>
           <w:numId w:val="1"/>
         </w:numPr>
+        <w:rPr/>
       </w:pPr>
       <w:r>
         <w:rPr>
@@ -1420,6 +1396,9 @@
           <w:ilvl w:val="0"/>
           <w:numId w:val="1"/>
         </w:numPr>
+        <w:spacing w:before="0" w:after="160"/>
+        <w:contextualSpacing/>
+        <w:rPr/>
       </w:pPr>
       <w:r>
         <w:rPr>
@@ -1430,258 +1409,291 @@
       </w:r>
     </w:p>
     <w:sectPr>
+      <w:type w:val="nextPage"/>
       <w:pgSz w:w="12240" w:h="15840"/>
-      <w:pgMar w:top="1440" w:right="1440" w:bottom="1440" w:left="1440" w:header="720" w:footer="720" w:gutter="0"/>
-      <w:cols w:space="720"/>
-      <w:docGrid w:linePitch="360"/>
+      <w:pgMar w:left="1440" w:right="1440" w:header="0" w:top="1440" w:footer="0" w:bottom="1440" w:gutter="0"/>
+      <w:pgNumType w:fmt="decimal"/>
+      <w:formProt w:val="false"/>
+      <w:textDirection w:val="lrTb"/>
+      <w:docGrid w:type="default" w:linePitch="360" w:charSpace="4096"/>
     </w:sectPr>
   </w:body>
 </w:document>
 </file>
 
 <file path=word/numbering.xml><?xml version="1.0" encoding="utf-8"?>
-<w:numbering xmlns:wpc="http://schemas.microsoft.com/office/word/2010/wordprocessingCanvas" xmlns:cx="http://schemas.microsoft.com/office/drawing/2014/chartex" xmlns:cx1="http://schemas.microsoft.com/office/drawing/2015/9/8/chartex" xmlns:mc="http://schemas.openxmlformats.org/markup-compatibility/2006" xmlns:o="urn:schemas-microsoft-com:office:office" xmlns:r="http://schemas.openxmlformats.org/officeDocument/2006/relationships" xmlns:m="http://schemas.openxmlformats.org/officeDocument/2006/math" xmlns:v="urn:schemas-microsoft-com:vml" xmlns:wp14="http://schemas.microsoft.com/office/word/2010/wordprocessingDrawing" xmlns:wp="http://schemas.openxmlformats.org/drawingml/2006/wordprocessingDrawing" xmlns:w10="urn:schemas-microsoft-com:office:word" xmlns:w="http://schemas.openxmlformats.org/wordprocessingml/2006/main" xmlns:w14="http://schemas.microsoft.com/office/word/2010/wordml" xmlns:w15="http://schemas.microsoft.com/office/word/2012/wordml" xmlns:w16se="http://schemas.microsoft.com/office/word/2015/wordml/symex" xmlns:wpg="http://schemas.microsoft.com/office/word/2010/wordprocessingGroup" xmlns:wpi="http://schemas.microsoft.com/office/word/2010/wordprocessingInk" xmlns:wne="http://schemas.microsoft.com/office/word/2006/wordml" xmlns:wps="http://schemas.microsoft.com/office/word/2010/wordprocessingShape" mc:Ignorable="w14 w15 w16se wp14">
-  <w:abstractNum w:abstractNumId="0" w15:restartNumberingAfterBreak="0">
-    <w:nsid w:val="4551081E"/>
-    <w:multiLevelType w:val="hybridMultilevel"/>
-    <w:tmpl w:val="C59A5220"/>
-    <w:lvl w:ilvl="0" w:tplc="04090001">
+<w:numbering xmlns:w="http://schemas.openxmlformats.org/wordprocessingml/2006/main" xmlns:o="urn:schemas-microsoft-com:office:office" xmlns:r="http://schemas.openxmlformats.org/officeDocument/2006/relationships" xmlns:v="urn:schemas-microsoft-com:vml">
+  <w:abstractNum w:abstractNumId="1">
+    <w:lvl w:ilvl="0">
       <w:start w:val="1"/>
       <w:numFmt w:val="bullet"/>
       <w:lvlText w:val=""/>
       <w:lvlJc w:val="left"/>
       <w:pPr>
-        <w:ind w:left="1440" w:hanging="360"/>
+        <w:tabs>
+          <w:tab w:val="num" w:pos="0"/>
+        </w:tabs>
+        <w:ind w:left="720" w:hanging="360"/>
       </w:pPr>
       <w:rPr>
-        <w:rFonts w:ascii="Symbol" w:hAnsi="Symbol" w:hint="default"/>
+        <w:rFonts w:ascii="Symbol" w:hAnsi="Symbol" w:cs="Symbol" w:hint="default"/>
       </w:rPr>
     </w:lvl>
-    <w:lvl w:ilvl="1" w:tplc="04090003" w:tentative="1">
+    <w:lvl w:ilvl="1">
       <w:start w:val="1"/>
       <w:numFmt w:val="bullet"/>
       <w:lvlText w:val="o"/>
       <w:lvlJc w:val="left"/>
       <w:pPr>
-        <w:ind w:left="2160" w:hanging="360"/>
+        <w:tabs>
+          <w:tab w:val="num" w:pos="0"/>
+        </w:tabs>
+        <w:ind w:left="1440" w:hanging="360"/>
       </w:pPr>
       <w:rPr>
         <w:rFonts w:ascii="Courier New" w:hAnsi="Courier New" w:cs="Courier New" w:hint="default"/>
       </w:rPr>
     </w:lvl>
-    <w:lvl w:ilvl="2" w:tplc="04090005" w:tentative="1">
+    <w:lvl w:ilvl="2">
       <w:start w:val="1"/>
       <w:numFmt w:val="bullet"/>
       <w:lvlText w:val=""/>
       <w:lvlJc w:val="left"/>
       <w:pPr>
-        <w:ind w:left="2880" w:hanging="360"/>
+        <w:tabs>
+          <w:tab w:val="num" w:pos="0"/>
+        </w:tabs>
+        <w:ind w:left="2160" w:hanging="360"/>
       </w:pPr>
       <w:rPr>
-        <w:rFonts w:ascii="Wingdings" w:hAnsi="Wingdings" w:hint="default"/>
+        <w:rFonts w:ascii="Wingdings" w:hAnsi="Wingdings" w:cs="Wingdings" w:hint="default"/>
       </w:rPr>
     </w:lvl>
-    <w:lvl w:ilvl="3" w:tplc="04090001" w:tentative="1">
+    <w:lvl w:ilvl="3">
       <w:start w:val="1"/>
       <w:numFmt w:val="bullet"/>
       <w:lvlText w:val=""/>
       <w:lvlJc w:val="left"/>
       <w:pPr>
-        <w:ind w:left="3600" w:hanging="360"/>
+        <w:tabs>
+          <w:tab w:val="num" w:pos="0"/>
+        </w:tabs>
+        <w:ind w:left="2880" w:hanging="360"/>
       </w:pPr>
       <w:rPr>
-        <w:rFonts w:ascii="Symbol" w:hAnsi="Symbol" w:hint="default"/>
+        <w:rFonts w:ascii="Symbol" w:hAnsi="Symbol" w:cs="Symbol" w:hint="default"/>
       </w:rPr>
     </w:lvl>
-    <w:lvl w:ilvl="4" w:tplc="04090003" w:tentative="1">
+    <w:lvl w:ilvl="4">
       <w:start w:val="1"/>
       <w:numFmt w:val="bullet"/>
       <w:lvlText w:val="o"/>
       <w:lvlJc w:val="left"/>
       <w:pPr>
-        <w:ind w:left="4320" w:hanging="360"/>
+        <w:tabs>
+          <w:tab w:val="num" w:pos="0"/>
+        </w:tabs>
+        <w:ind w:left="3600" w:hanging="360"/>
       </w:pPr>
       <w:rPr>
         <w:rFonts w:ascii="Courier New" w:hAnsi="Courier New" w:cs="Courier New" w:hint="default"/>
       </w:rPr>
     </w:lvl>
-    <w:lvl w:ilvl="5" w:tplc="04090005" w:tentative="1">
+    <w:lvl w:ilvl="5">
       <w:start w:val="1"/>
       <w:numFmt w:val="bullet"/>
       <w:lvlText w:val=""/>
       <w:lvlJc w:val="left"/>
       <w:pPr>
-        <w:ind w:left="5040" w:hanging="360"/>
+        <w:tabs>
+          <w:tab w:val="num" w:pos="0"/>
+        </w:tabs>
+        <w:ind w:left="4320" w:hanging="360"/>
       </w:pPr>
       <w:rPr>
-        <w:rFonts w:ascii="Wingdings" w:hAnsi="Wingdings" w:hint="default"/>
+        <w:rFonts w:ascii="Wingdings" w:hAnsi="Wingdings" w:cs="Wingdings" w:hint="default"/>
       </w:rPr>
     </w:lvl>
-    <w:lvl w:ilvl="6" w:tplc="04090001" w:tentative="1">
+    <w:lvl w:ilvl="6">
       <w:start w:val="1"/>
       <w:numFmt w:val="bullet"/>
       <w:lvlText w:val=""/>
       <w:lvlJc w:val="left"/>
       <w:pPr>
-        <w:ind w:left="5760" w:hanging="360"/>
+        <w:tabs>
+          <w:tab w:val="num" w:pos="0"/>
+        </w:tabs>
+        <w:ind w:left="5040" w:hanging="360"/>
       </w:pPr>
       <w:rPr>
-        <w:rFonts w:ascii="Symbol" w:hAnsi="Symbol" w:hint="default"/>
+        <w:rFonts w:ascii="Symbol" w:hAnsi="Symbol" w:cs="Symbol" w:hint="default"/>
       </w:rPr>
     </w:lvl>
-    <w:lvl w:ilvl="7" w:tplc="04090003" w:tentative="1">
+    <w:lvl w:ilvl="7">
       <w:start w:val="1"/>
       <w:numFmt w:val="bullet"/>
       <w:lvlText w:val="o"/>
       <w:lvlJc w:val="left"/>
       <w:pPr>
-        <w:ind w:left="6480" w:hanging="360"/>
+        <w:tabs>
+          <w:tab w:val="num" w:pos="0"/>
+        </w:tabs>
+        <w:ind w:left="5760" w:hanging="360"/>
       </w:pPr>
       <w:rPr>
         <w:rFonts w:ascii="Courier New" w:hAnsi="Courier New" w:cs="Courier New" w:hint="default"/>
       </w:rPr>
     </w:lvl>
-    <w:lvl w:ilvl="8" w:tplc="04090005" w:tentative="1">
+    <w:lvl w:ilvl="8">
       <w:start w:val="1"/>
       <w:numFmt w:val="bullet"/>
       <w:lvlText w:val=""/>
       <w:lvlJc w:val="left"/>
       <w:pPr>
-        <w:ind w:left="7200" w:hanging="360"/>
+        <w:tabs>
+          <w:tab w:val="num" w:pos="0"/>
+        </w:tabs>
+        <w:ind w:left="6480" w:hanging="360"/>
       </w:pPr>
       <w:rPr>
-        <w:rFonts w:ascii="Wingdings" w:hAnsi="Wingdings" w:hint="default"/>
+        <w:rFonts w:ascii="Wingdings" w:hAnsi="Wingdings" w:cs="Wingdings" w:hint="default"/>
       </w:rPr>
     </w:lvl>
   </w:abstractNum>
-  <w:abstractNum w:abstractNumId="1" w15:restartNumberingAfterBreak="0">
-    <w:nsid w:val="4F000BB1"/>
-    <w:multiLevelType w:val="hybridMultilevel"/>
-    <w:tmpl w:val="5A7C9FCE"/>
-    <w:lvl w:ilvl="0" w:tplc="04090001">
+  <w:abstractNum w:abstractNumId="2">
+    <w:lvl w:ilvl="0">
       <w:start w:val="1"/>
-      <w:numFmt w:val="bullet"/>
-      <w:lvlText w:val=""/>
+      <w:numFmt w:val="none"/>
+      <w:suff w:val="nothing"/>
+      <w:lvlText w:val=""/>
       <w:lvlJc w:val="left"/>
       <w:pPr>
-        <w:ind w:left="720" w:hanging="360"/>
-      </w:pPr>
-      <w:rPr>
-        <w:rFonts w:ascii="Symbol" w:hAnsi="Symbol" w:hint="default"/>
-      </w:rPr>
+        <w:tabs>
+          <w:tab w:val="num" w:pos="0"/>
+        </w:tabs>
+        <w:ind w:left="0" w:hanging="0"/>
+      </w:pPr>
     </w:lvl>
-    <w:lvl w:ilvl="1" w:tplc="04090003" w:tentative="1">
+    <w:lvl w:ilvl="1">
       <w:start w:val="1"/>
-      <w:numFmt w:val="bullet"/>
-      <w:lvlText w:val="o"/>
+      <w:numFmt w:val="none"/>
+      <w:suff w:val="nothing"/>
+      <w:lvlText w:val=""/>
       <w:lvlJc w:val="left"/>
       <w:pPr>
-        <w:ind w:left="1440" w:hanging="360"/>
-      </w:pPr>
-      <w:rPr>
-        <w:rFonts w:ascii="Courier New" w:hAnsi="Courier New" w:cs="Courier New" w:hint="default"/>
-      </w:rPr>
+        <w:tabs>
+          <w:tab w:val="num" w:pos="0"/>
+        </w:tabs>
+        <w:ind w:left="0" w:hanging="0"/>
+      </w:pPr>
     </w:lvl>
-    <w:lvl w:ilvl="2" w:tplc="04090005" w:tentative="1">
+    <w:lvl w:ilvl="2">
       <w:start w:val="1"/>
-      <w:numFmt w:val="bullet"/>
-      <w:lvlText w:val=""/>
+      <w:numFmt w:val="none"/>
+      <w:suff w:val="nothing"/>
+      <w:lvlText w:val=""/>
       <w:lvlJc w:val="left"/>
       <w:pPr>
-        <w:ind w:left="2160" w:hanging="360"/>
-      </w:pPr>
-      <w:rPr>
-        <w:rFonts w:ascii="Wingdings" w:hAnsi="Wingdings" w:hint="default"/>
-      </w:rPr>
+        <w:tabs>
+          <w:tab w:val="num" w:pos="0"/>
+        </w:tabs>
+        <w:ind w:left="0" w:hanging="0"/>
+      </w:pPr>
     </w:lvl>
-    <w:lvl w:ilvl="3" w:tplc="04090001" w:tentative="1">
+    <w:lvl w:ilvl="3">
       <w:start w:val="1"/>
-      <w:numFmt w:val="bullet"/>
-      <w:lvlText w:val=""/>
+      <w:numFmt w:val="none"/>
+      <w:suff w:val="nothing"/>
+      <w:lvlText w:val=""/>
       <w:lvlJc w:val="left"/>
       <w:pPr>
-        <w:ind w:left="2880" w:hanging="360"/>
-      </w:pPr>
-      <w:rPr>
-        <w:rFonts w:ascii="Symbol" w:hAnsi="Symbol" w:hint="default"/>
-      </w:rPr>
+        <w:tabs>
+          <w:tab w:val="num" w:pos="0"/>
+        </w:tabs>
+        <w:ind w:left="0" w:hanging="0"/>
+      </w:pPr>
     </w:lvl>
-    <w:lvl w:ilvl="4" w:tplc="04090003" w:tentative="1">
+    <w:lvl w:ilvl="4">
       <w:start w:val="1"/>
-      <w:numFmt w:val="bullet"/>
-      <w:lvlText w:val="o"/>
+      <w:numFmt w:val="none"/>
+      <w:suff w:val="nothing"/>
+      <w:lvlText w:val=""/>
       <w:lvlJc w:val="left"/>
       <w:pPr>
-        <w:ind w:left="3600" w:hanging="360"/>
-      </w:pPr>
-      <w:rPr>
-        <w:rFonts w:ascii="Courier New" w:hAnsi="Courier New" w:cs="Courier New" w:hint="default"/>
-      </w:rPr>
+        <w:tabs>
+          <w:tab w:val="num" w:pos="0"/>
+        </w:tabs>
+        <w:ind w:left="0" w:hanging="0"/>
+      </w:pPr>
     </w:lvl>
-    <w:lvl w:ilvl="5" w:tplc="04090005" w:tentative="1">
+    <w:lvl w:ilvl="5">
       <w:start w:val="1"/>
-      <w:numFmt w:val="bullet"/>
-      <w:lvlText w:val=""/>
+      <w:numFmt w:val="none"/>
+      <w:suff w:val="nothing"/>
+      <w:lvlText w:val=""/>
       <w:lvlJc w:val="left"/>
       <w:pPr>
-        <w:ind w:left="4320" w:hanging="360"/>
-      </w:pPr>
-      <w:rPr>
-        <w:rFonts w:ascii="Wingdings" w:hAnsi="Wingdings" w:hint="default"/>
-      </w:rPr>
+        <w:tabs>
+          <w:tab w:val="num" w:pos="0"/>
+        </w:tabs>
+        <w:ind w:left="0" w:hanging="0"/>
+      </w:pPr>
     </w:lvl>
-    <w:lvl w:ilvl="6" w:tplc="04090001" w:tentative="1">
+    <w:lvl w:ilvl="6">
       <w:start w:val="1"/>
-      <w:numFmt w:val="bullet"/>
-      <w:lvlText w:val=""/>
+      <w:numFmt w:val="none"/>
+      <w:suff w:val="nothing"/>
+      <w:lvlText w:val=""/>
       <w:lvlJc w:val="left"/>
       <w:pPr>
-        <w:ind w:left="5040" w:hanging="360"/>
-      </w:pPr>
-      <w:rPr>
-        <w:rFonts w:ascii="Symbol" w:hAnsi="Symbol" w:hint="default"/>
-      </w:rPr>
+        <w:tabs>
+          <w:tab w:val="num" w:pos="0"/>
+        </w:tabs>
+        <w:ind w:left="0" w:hanging="0"/>
+      </w:pPr>
     </w:lvl>
-    <w:lvl w:ilvl="7" w:tplc="04090003" w:tentative="1">
+    <w:lvl w:ilvl="7">
       <w:start w:val="1"/>
-      <w:numFmt w:val="bullet"/>
-      <w:lvlText w:val="o"/>
+      <w:numFmt w:val="none"/>
+      <w:suff w:val="nothing"/>
+      <w:lvlText w:val=""/>
       <w:lvlJc w:val="left"/>
       <w:pPr>
-        <w:ind w:left="5760" w:hanging="360"/>
-      </w:pPr>
-      <w:rPr>
-        <w:rFonts w:ascii="Courier New" w:hAnsi="Courier New" w:cs="Courier New" w:hint="default"/>
-      </w:rPr>
+        <w:tabs>
+          <w:tab w:val="num" w:pos="0"/>
+        </w:tabs>
+        <w:ind w:left="0" w:hanging="0"/>
+      </w:pPr>
     </w:lvl>
-    <w:lvl w:ilvl="8" w:tplc="04090005" w:tentative="1">
+    <w:lvl w:ilvl="8">
       <w:start w:val="1"/>
-      <w:numFmt w:val="bullet"/>
-      <w:lvlText w:val=""/>
+      <w:numFmt w:val="none"/>
+      <w:suff w:val="nothing"/>
+      <w:lvlText w:val=""/>
       <w:lvlJc w:val="left"/>
       <w:pPr>
-        <w:ind w:left="6480" w:hanging="360"/>
-      </w:pPr>
-      <w:rPr>
-        <w:rFonts w:ascii="Wingdings" w:hAnsi="Wingdings" w:hint="default"/>
-      </w:rPr>
+        <w:tabs>
+          <w:tab w:val="num" w:pos="0"/>
+        </w:tabs>
+        <w:ind w:left="0" w:hanging="0"/>
+      </w:pPr>
     </w:lvl>
   </w:abstractNum>
   <w:num w:numId="1">
     <w:abstractNumId w:val="1"/>
   </w:num>
   <w:num w:numId="2">
-    <w:abstractNumId w:val="0"/>
+    <w:abstractNumId w:val="2"/>
   </w:num>
 </w:numbering>
 </file>
 
 <file path=word/styles.xml><?xml version="1.0" encoding="utf-8"?>
-<w:styles xmlns:mc="http://schemas.openxmlformats.org/markup-compatibility/2006" xmlns:r="http://schemas.openxmlformats.org/officeDocument/2006/relationships" xmlns:w="http://schemas.openxmlformats.org/wordprocessingml/2006/main" xmlns:w14="http://schemas.microsoft.com/office/word/2010/wordml" xmlns:w15="http://schemas.microsoft.com/office/word/2012/wordml" xmlns:w16se="http://schemas.microsoft.com/office/word/2015/wordml/symex" mc:Ignorable="w14 w15 w16se">
+<w:styles xmlns:w="http://schemas.openxmlformats.org/wordprocessingml/2006/main" xmlns:w14="http://schemas.microsoft.com/office/word/2010/wordml" xmlns:mc="http://schemas.openxmlformats.org/markup-compatibility/2006" mc:Ignorable="w14">
   <w:docDefaults>
     <w:rPrDefault>
       <w:rPr>
-        <w:rFonts w:asciiTheme="minorHAnsi" w:eastAsiaTheme="minorHAnsi" w:hAnsiTheme="minorHAnsi" w:cstheme="minorBidi"/>
+        <w:rFonts w:ascii="Calibri" w:hAnsi="Calibri" w:eastAsia="Calibri" w:cs="" w:asciiTheme="minorHAnsi" w:cstheme="minorBidi" w:eastAsiaTheme="minorHAnsi" w:hAnsiTheme="minorHAnsi"/>
         <w:sz w:val="22"/>
         <w:szCs w:val="22"/>
         <w:lang w:val="en-US" w:eastAsia="en-US" w:bidi="ar-SA"/>
@@ -1689,21 +1701,21 @@
     </w:rPrDefault>
     <w:pPrDefault>
       <w:pPr>
-        <w:spacing w:after="160" w:line="259" w:lineRule="auto"/>
+        <w:suppressAutoHyphens w:val="true"/>
       </w:pPr>
     </w:pPrDefault>
   </w:docDefaults>
-  <w:latentStyles w:defLockedState="0" w:defUIPriority="99" w:defSemiHidden="0" w:defUnhideWhenUsed="0" w:defQFormat="0" w:count="371">
+  <w:latentStyles w:defLockedState="0" w:defUIPriority="99" w:defSemiHidden="0" w:defUnhideWhenUsed="0" w:defQFormat="0" w:count="376">
     <w:lsdException w:name="Normal" w:uiPriority="0" w:qFormat="1"/>
     <w:lsdException w:name="heading 1" w:uiPriority="9" w:qFormat="1"/>
-    <w:lsdException w:name="heading 2" w:semiHidden="1" w:uiPriority="9" w:unhideWhenUsed="1" w:qFormat="1"/>
-    <w:lsdException w:name="heading 3" w:semiHidden="1" w:uiPriority="9" w:unhideWhenUsed="1" w:qFormat="1"/>
-    <w:lsdException w:name="heading 4" w:semiHidden="1" w:uiPriority="9" w:unhideWhenUsed="1" w:qFormat="1"/>
-    <w:lsdException w:name="heading 5" w:semiHidden="1" w:uiPriority="9" w:unhideWhenUsed="1" w:qFormat="1"/>
-    <w:lsdException w:name="heading 6" w:semiHidden="1" w:uiPriority="9" w:unhideWhenUsed="1" w:qFormat="1"/>
-    <w:lsdException w:name="heading 7" w:semiHidden="1" w:uiPriority="9" w:unhideWhenUsed="1" w:qFormat="1"/>
-    <w:lsdException w:name="heading 8" w:semiHidden="1" w:uiPriority="9" w:unhideWhenUsed="1" w:qFormat="1"/>
-    <w:lsdException w:name="heading 9" w:semiHidden="1" w:uiPriority="9" w:unhideWhenUsed="1" w:qFormat="1"/>
+    <w:lsdException w:name="heading 2" w:uiPriority="9" w:semiHidden="1" w:unhideWhenUsed="1" w:qFormat="1"/>
+    <w:lsdException w:name="heading 3" w:uiPriority="9" w:semiHidden="1" w:unhideWhenUsed="1" w:qFormat="1"/>
+    <w:lsdException w:name="heading 4" w:uiPriority="9" w:semiHidden="1" w:unhideWhenUsed="1" w:qFormat="1"/>
+    <w:lsdException w:name="heading 5" w:uiPriority="9" w:semiHidden="1" w:unhideWhenUsed="1" w:qFormat="1"/>
+    <w:lsdException w:name="heading 6" w:uiPriority="9" w:semiHidden="1" w:unhideWhenUsed="1" w:qFormat="1"/>
+    <w:lsdException w:name="heading 7" w:uiPriority="9" w:semiHidden="1" w:unhideWhenUsed="1" w:qFormat="1"/>
+    <w:lsdException w:name="heading 8" w:uiPriority="9" w:semiHidden="1" w:unhideWhenUsed="1" w:qFormat="1"/>
+    <w:lsdException w:name="heading 9" w:uiPriority="9" w:semiHidden="1" w:unhideWhenUsed="1" w:qFormat="1"/>
     <w:lsdException w:name="index 1" w:semiHidden="1" w:unhideWhenUsed="1"/>
     <w:lsdException w:name="index 2" w:semiHidden="1" w:unhideWhenUsed="1"/>
     <w:lsdException w:name="index 3" w:semiHidden="1" w:unhideWhenUsed="1"/>
@@ -1713,22 +1725,22 @@
     <w:lsdException w:name="index 7" w:semiHidden="1" w:unhideWhenUsed="1"/>
     <w:lsdException w:name="index 8" w:semiHidden="1" w:unhideWhenUsed="1"/>
     <w:lsdException w:name="index 9" w:semiHidden="1" w:unhideWhenUsed="1"/>
-    <w:lsdException w:name="toc 1" w:semiHidden="1" w:uiPriority="39" w:unhideWhenUsed="1"/>
-    <w:lsdException w:name="toc 2" w:semiHidden="1" w:uiPriority="39" w:unhideWhenUsed="1"/>
-    <w:lsdException w:name="toc 3" w:semiHidden="1" w:uiPriority="39" w:unhideWhenUsed="1"/>
-    <w:lsdException w:name="toc 4" w:semiHidden="1" w:uiPriority="39" w:unhideWhenUsed="1"/>
-    <w:lsdException w:name="toc 5" w:semiHidden="1" w:uiPriority="39" w:unhideWhenUsed="1"/>
-    <w:lsdException w:name="toc 6" w:semiHidden="1" w:uiPriority="39" w:unhideWhenUsed="1"/>
-    <w:lsdException w:name="toc 7" w:semiHidden="1" w:uiPriority="39" w:unhideWhenUsed="1"/>
-    <w:lsdException w:name="toc 8" w:semiHidden="1" w:uiPriority="39" w:unhideWhenUsed="1"/>
-    <w:lsdException w:name="toc 9" w:semiHidden="1" w:uiPriority="39" w:unhideWhenUsed="1"/>
+    <w:lsdException w:name="toc 1" w:uiPriority="39" w:semiHidden="1" w:unhideWhenUsed="1"/>
+    <w:lsdException w:name="toc 2" w:uiPriority="39" w:semiHidden="1" w:unhideWhenUsed="1"/>
+    <w:lsdException w:name="toc 3" w:uiPriority="39" w:semiHidden="1" w:unhideWhenUsed="1"/>
+    <w:lsdException w:name="toc 4" w:uiPriority="39" w:semiHidden="1" w:unhideWhenUsed="1"/>
+    <w:lsdException w:name="toc 5" w:uiPriority="39" w:semiHidden="1" w:unhideWhenUsed="1"/>
+    <w:lsdException w:name="toc 6" w:uiPriority="39" w:semiHidden="1" w:unhideWhenUsed="1"/>
+    <w:lsdException w:name="toc 7" w:uiPriority="39" w:semiHidden="1" w:unhideWhenUsed="1"/>
+    <w:lsdException w:name="toc 8" w:uiPriority="39" w:semiHidden="1" w:unhideWhenUsed="1"/>
+    <w:lsdException w:name="toc 9" w:uiPriority="39" w:semiHidden="1" w:unhideWhenUsed="1"/>
     <w:lsdException w:name="Normal Indent" w:semiHidden="1" w:unhideWhenUsed="1"/>
     <w:lsdException w:name="footnote text" w:semiHidden="1" w:unhideWhenUsed="1"/>
     <w:lsdException w:name="annotation text" w:semiHidden="1" w:unhideWhenUsed="1"/>
     <w:lsdException w:name="header" w:semiHidden="1" w:unhideWhenUsed="1"/>
     <w:lsdException w:name="footer" w:semiHidden="1" w:unhideWhenUsed="1"/>
     <w:lsdException w:name="index heading" w:semiHidden="1" w:unhideWhenUsed="1"/>
-    <w:lsdException w:name="caption" w:semiHidden="1" w:uiPriority="35" w:unhideWhenUsed="1" w:qFormat="1"/>
+    <w:lsdException w:name="caption" w:uiPriority="35" w:semiHidden="1" w:unhideWhenUsed="1" w:qFormat="1"/>
     <w:lsdException w:name="table of figures" w:semiHidden="1" w:unhideWhenUsed="1"/>
     <w:lsdException w:name="envelope address" w:semiHidden="1" w:unhideWhenUsed="1"/>
     <w:lsdException w:name="envelope return" w:semiHidden="1" w:unhideWhenUsed="1"/>
@@ -1759,7 +1771,7 @@
     <w:lsdException w:name="Title" w:uiPriority="10" w:qFormat="1"/>
     <w:lsdException w:name="Closing" w:semiHidden="1" w:unhideWhenUsed="1"/>
     <w:lsdException w:name="Signature" w:semiHidden="1" w:unhideWhenUsed="1"/>
-    <w:lsdException w:name="Default Paragraph Font" w:semiHidden="1" w:uiPriority="1" w:unhideWhenUsed="1"/>
+    <w:lsdException w:name="Default Paragraph Font" w:uiPriority="1" w:semiHidden="1" w:unhideWhenUsed="1"/>
     <w:lsdException w:name="Body Text" w:semiHidden="1" w:unhideWhenUsed="1"/>
     <w:lsdException w:name="Body Text Indent" w:semiHidden="1" w:unhideWhenUsed="1"/>
     <w:lsdException w:name="List Continue" w:semiHidden="1" w:unhideWhenUsed="1"/>
@@ -1799,7 +1811,6 @@
     <w:lsdException w:name="HTML Sample" w:semiHidden="1" w:unhideWhenUsed="1"/>
     <w:lsdException w:name="HTML Typewriter" w:semiHidden="1" w:unhideWhenUsed="1"/>
     <w:lsdException w:name="HTML Variable" w:semiHidden="1" w:unhideWhenUsed="1"/>
-    <w:lsdException w:name="Normal Table" w:semiHidden="1" w:unhideWhenUsed="1"/>
     <w:lsdException w:name="annotation subject" w:semiHidden="1" w:unhideWhenUsed="1"/>
     <w:lsdException w:name="No List" w:semiHidden="1" w:unhideWhenUsed="1"/>
     <w:lsdException w:name="Outline List 1" w:semiHidden="1" w:unhideWhenUsed="1"/>
@@ -1842,11 +1853,8 @@
     <w:lsdException w:name="Table Contemporary" w:semiHidden="1" w:unhideWhenUsed="1"/>
     <w:lsdException w:name="Table Elegant" w:semiHidden="1" w:unhideWhenUsed="1"/>
     <w:lsdException w:name="Table Professional" w:semiHidden="1" w:unhideWhenUsed="1"/>
-    <w:lsdException w:name="Table Subtle 1" w:semiHidden="1" w:unhideWhenUsed="1"/>
     <w:lsdException w:name="Table Subtle 2" w:semiHidden="1" w:unhideWhenUsed="1"/>
     <w:lsdException w:name="Table Web 1" w:semiHidden="1" w:unhideWhenUsed="1"/>
-    <w:lsdException w:name="Table Web 2" w:semiHidden="1" w:unhideWhenUsed="1"/>
-    <w:lsdException w:name="Table Web 3" w:semiHidden="1" w:unhideWhenUsed="1"/>
     <w:lsdException w:name="Balloon Text" w:semiHidden="1" w:unhideWhenUsed="1"/>
     <w:lsdException w:name="Table Grid" w:uiPriority="39"/>
     <w:lsdException w:name="Table Theme" w:semiHidden="1" w:unhideWhenUsed="1"/>
@@ -1959,8 +1967,8 @@
     <w:lsdException w:name="Subtle Reference" w:uiPriority="31" w:qFormat="1"/>
     <w:lsdException w:name="Intense Reference" w:uiPriority="32" w:qFormat="1"/>
     <w:lsdException w:name="Book Title" w:uiPriority="33" w:qFormat="1"/>
-    <w:lsdException w:name="Bibliography" w:semiHidden="1" w:uiPriority="37" w:unhideWhenUsed="1"/>
-    <w:lsdException w:name="TOC Heading" w:semiHidden="1" w:uiPriority="39" w:unhideWhenUsed="1" w:qFormat="1"/>
+    <w:lsdException w:name="Bibliography" w:uiPriority="37" w:semiHidden="1" w:unhideWhenUsed="1"/>
+    <w:lsdException w:name="TOC Heading" w:uiPriority="39" w:semiHidden="1" w:unhideWhenUsed="1" w:qFormat="1"/>
     <w:lsdException w:name="Plain Table 1" w:uiPriority="41"/>
     <w:lsdException w:name="Plain Table 2" w:uiPriority="42"/>
     <w:lsdException w:name="Plain Table 3" w:uiPriority="43"/>
@@ -2065,16 +2073,134 @@
     <w:lsdException w:name="List Table 5 Dark Accent 6" w:uiPriority="50"/>
     <w:lsdException w:name="List Table 6 Colorful Accent 6" w:uiPriority="51"/>
     <w:lsdException w:name="List Table 7 Colorful Accent 6" w:uiPriority="52"/>
+    <w:lsdException w:name="Mention" w:semiHidden="1" w:unhideWhenUsed="1"/>
+    <w:lsdException w:name="Smart Hyperlink" w:semiHidden="1" w:unhideWhenUsed="1"/>
+    <w:lsdException w:name="Hashtag" w:semiHidden="1" w:unhideWhenUsed="1"/>
+    <w:lsdException w:name="Unresolved Mention" w:semiHidden="1" w:unhideWhenUsed="1"/>
+    <w:lsdException w:name="Smart Link" w:semiHidden="1" w:unhideWhenUsed="1"/>
   </w:latentStyles>
-  <w:style w:type="paragraph" w:default="1" w:styleId="Normal">
+  <w:style w:type="paragraph" w:styleId="Normal" w:default="1">
     <w:name w:val="Normal"/>
     <w:qFormat/>
+    <w:pPr>
+      <w:widowControl/>
+      <w:bidi w:val="0"/>
+      <w:spacing w:lineRule="auto" w:line="259" w:before="0" w:after="160"/>
+      <w:jc w:val="left"/>
+    </w:pPr>
+    <w:rPr>
+      <w:rFonts w:ascii="Calibri" w:hAnsi="Calibri" w:eastAsia="Calibri" w:cs="" w:asciiTheme="minorHAnsi" w:cstheme="minorBidi" w:eastAsiaTheme="minorHAnsi" w:hAnsiTheme="minorHAnsi"/>
+      <w:color w:val="auto"/>
+      <w:kern w:val="0"/>
+      <w:sz w:val="22"/>
+      <w:szCs w:val="22"/>
+      <w:lang w:val="en-US" w:eastAsia="en-US" w:bidi="ar-SA"/>
+    </w:rPr>
   </w:style>
-  <w:style w:type="character" w:default="1" w:styleId="DefaultParagraphFont">
+  <w:style w:type="character" w:styleId="DefaultParagraphFont" w:default="1">
     <w:name w:val="Default Paragraph Font"/>
     <w:uiPriority w:val="1"/>
     <w:semiHidden/>
     <w:unhideWhenUsed/>
+    <w:qFormat/>
+    <w:rPr/>
+  </w:style>
+  <w:style w:type="paragraph" w:styleId="Heading">
+    <w:name w:val="Heading"/>
+    <w:basedOn w:val="Normal"/>
+    <w:next w:val="TextBody"/>
+    <w:qFormat/>
+    <w:pPr>
+      <w:keepNext w:val="true"/>
+      <w:spacing w:before="240" w:after="120"/>
+    </w:pPr>
+    <w:rPr>
+      <w:rFonts w:ascii="Liberation Sans" w:hAnsi="Liberation Sans" w:eastAsia="Microsoft YaHei" w:cs="Lucida Sans"/>
+      <w:sz w:val="28"/>
+      <w:szCs w:val="28"/>
+    </w:rPr>
+  </w:style>
+  <w:style w:type="paragraph" w:styleId="TextBody">
+    <w:name w:val="Body Text"/>
+    <w:basedOn w:val="Normal"/>
+    <w:pPr>
+      <w:spacing w:lineRule="auto" w:line="276" w:before="0" w:after="140"/>
+    </w:pPr>
+    <w:rPr/>
+  </w:style>
+  <w:style w:type="paragraph" w:styleId="List">
+    <w:name w:val="List"/>
+    <w:basedOn w:val="TextBody"/>
+    <w:pPr/>
+    <w:rPr>
+      <w:rFonts w:cs="Lucida Sans"/>
+    </w:rPr>
+  </w:style>
+  <w:style w:type="paragraph" w:styleId="Caption">
+    <w:name w:val="Caption"/>
+    <w:basedOn w:val="Normal"/>
+    <w:qFormat/>
+    <w:pPr>
+      <w:suppressLineNumbers/>
+      <w:spacing w:before="120" w:after="120"/>
+    </w:pPr>
+    <w:rPr>
+      <w:rFonts w:cs="Lucida Sans"/>
+      <w:i/>
+      <w:iCs/>
+      <w:sz w:val="24"/>
+      <w:szCs w:val="24"/>
+    </w:rPr>
+  </w:style>
+  <w:style w:type="paragraph" w:styleId="Index">
+    <w:name w:val="Index"/>
+    <w:basedOn w:val="Normal"/>
+    <w:qFormat/>
+    <w:pPr>
+      <w:suppressLineNumbers/>
+    </w:pPr>
+    <w:rPr>
+      <w:rFonts w:cs="Lucida Sans"/>
+    </w:rPr>
+  </w:style>
+  <w:style w:type="paragraph" w:styleId="Default" w:customStyle="1">
+    <w:name w:val="Default"/>
+    <w:qFormat/>
+    <w:rsid w:val="0042686a"/>
+    <w:pPr>
+      <w:widowControl/>
+      <w:bidi w:val="0"/>
+      <w:spacing w:lineRule="auto" w:line="240" w:before="0" w:after="0"/>
+      <w:jc w:val="left"/>
+    </w:pPr>
+    <w:rPr>
+      <w:rFonts w:ascii="Calibri" w:hAnsi="Calibri" w:cs="Calibri" w:eastAsia="Calibri"/>
+      <w:color w:val="000000"/>
+      <w:kern w:val="0"/>
+      <w:sz w:val="24"/>
+      <w:szCs w:val="24"/>
+      <w:lang w:val="en-US" w:eastAsia="en-US" w:bidi="ar-SA"/>
+    </w:rPr>
+  </w:style>
+  <w:style w:type="paragraph" w:styleId="ListParagraph">
+    <w:name w:val="List Paragraph"/>
+    <w:basedOn w:val="Normal"/>
+    <w:uiPriority w:val="34"/>
+    <w:qFormat/>
+    <w:rsid w:val="00ef5449"/>
+    <w:pPr>
+      <w:spacing w:before="0" w:after="160"/>
+      <w:ind w:left="720" w:hanging="0"/>
+      <w:contextualSpacing/>
+    </w:pPr>
+    <w:rPr/>
+  </w:style>
+  <w:style w:type="numbering" w:styleId="NoList" w:default="1">
+    <w:name w:val="No List"/>
+    <w:uiPriority w:val="99"/>
+    <w:semiHidden/>
+    <w:unhideWhenUsed/>
+    <w:qFormat/>
   </w:style>
   <w:style w:type="table" w:default="1" w:styleId="TableNormal">
     <w:name w:val="Normal Table"/>
@@ -2090,39 +2216,6 @@
         <w:right w:w="108" w:type="dxa"/>
       </w:tblCellMar>
     </w:tblPr>
-  </w:style>
-  <w:style w:type="numbering" w:default="1" w:styleId="NoList">
-    <w:name w:val="No List"/>
-    <w:uiPriority w:val="99"/>
-    <w:semiHidden/>
-    <w:unhideWhenUsed/>
-  </w:style>
-  <w:style w:type="paragraph" w:customStyle="1" w:styleId="Default">
-    <w:name w:val="Default"/>
-    <w:rsid w:val="0042686A"/>
-    <w:pPr>
-      <w:autoSpaceDE w:val="0"/>
-      <w:autoSpaceDN w:val="0"/>
-      <w:adjustRightInd w:val="0"/>
-      <w:spacing w:after="0" w:line="240" w:lineRule="auto"/>
-    </w:pPr>
-    <w:rPr>
-      <w:rFonts w:ascii="Calibri" w:hAnsi="Calibri" w:cs="Calibri"/>
-      <w:color w:val="000000"/>
-      <w:sz w:val="24"/>
-      <w:szCs w:val="24"/>
-    </w:rPr>
-  </w:style>
-  <w:style w:type="paragraph" w:styleId="ListParagraph">
-    <w:name w:val="List Paragraph"/>
-    <w:basedOn w:val="Normal"/>
-    <w:uiPriority w:val="34"/>
-    <w:qFormat/>
-    <w:rsid w:val="00EF5449"/>
-    <w:pPr>
-      <w:ind w:left="720"/>
-      <w:contextualSpacing/>
-    </w:pPr>
   </w:style>
 </w:styles>
 </file>

</xml_diff>